<commit_message>
Update figure references: remove Atlas1006 PCoA (Figure 2), renumber DietSwap to Figure 2 and SKIOME to Figure 3, update reviewer response with PCoA discussion
</commit_message>
<xml_diff>
--- a/resubmission_materials/Response_to_Reviewers_FORMAL.docx
+++ b/resubmission_materials/Response_to_Reviewers_FORMAL.docx
@@ -974,25 +974,7 @@
         <w:t xml:space="preserve"> </w:t>
       </w:r>
       <w:r>
-        <w:t xml:space="preserve">We have revised the language to be more precise. The text now states</w:t>
-      </w:r>
-      <w:r>
-        <w:t xml:space="preserve"> </w:t>
-      </w:r>
-      <w:r>
-        <w:t xml:space="preserve">“modest but statistically significant separation”</w:t>
-      </w:r>
-      <w:r>
-        <w:t xml:space="preserve"> </w:t>
-      </w:r>
-      <w:r>
-        <w:t xml:space="preserve">and explicitly compares to traditional methods. The revised text (line 403) reads:</w:t>
-      </w:r>
-      <w:r>
-        <w:t xml:space="preserve"> </w:t>
-      </w:r>
-      <w:r>
-        <w:t xml:space="preserve">“Figure 2 shows modest but statistically significant separation between male and female samples along the first principal coordinate (21.5% of variance). This separation is comparable to that observed with traditional metrics (Euclidean: F=4.711, Bray-Curtis: F=4.442), demonstrating that MeLSI maintains visual separation while providing additional interpretability through learned feature weights.”</w:t>
+        <w:t xml:space="preserve">We acknowledge the reviewer’s valid concern about the visual separation in the Atlas1006 PCoA plot. Given the substantial overlap and the reviewer’s question about whether the separation is meaningful, we have removed the standalone Atlas1006 PCoA figure (previously Figure 2) to avoid overstating visual separation. The statistical significance (F=5.141, p=0.005) is already reported in the text, and the VIP plot (Figure 1) provides the primary interpretability value by identifying key taxa. PCoA ordination is a standard visualization tool for traditional distance-based methods (Bray-Curtis, Euclidean, etc.) and works equally well with MeLSI’s learned distance matrices. We now show PCoA ordination for DietSwap and SKIOME datasets (Figures 2-3), where group separation is more visually apparent, demonstrating MeLSI’s utility for ordination when separation is clearer and reaffirming that MeLSI-learned distances are compatible with standard ordination approaches used throughout the microbiome field.</w:t>
       </w:r>
     </w:p>
     <w:p>
@@ -1010,7 +992,7 @@
         <w:t xml:space="preserve"> </w:t>
       </w:r>
       <w:r>
-        <w:t xml:space="preserve">Line 403</w:t>
+        <w:t xml:space="preserve">Figure 1 (Atlas1006 VIP only), Figures 2-3 (DietSwap and SKIOME with combined VIP+PCoA)</w:t>
       </w:r>
     </w:p>
     <w:p>
@@ -1053,7 +1035,7 @@
         <w:t xml:space="preserve"> </w:t>
       </w:r>
       <w:r>
-        <w:t xml:space="preserve">We have updated Figure 2 to use the conventional 95% confidence ellipses. The manuscript text and figure caption now reflect this change (lines 403 and 408), and the figure has been regenerated accordingly. The code has also been updated to generate 95% confidence ellipses.</w:t>
+        <w:t xml:space="preserve">All figures now use the conventional 95% confidence ellipses. The manuscript text and figure captions reflect this change, and all figures have been regenerated accordingly. The code has also been updated to generate 95% confidence ellipses for all PCoA plots.</w:t>
       </w:r>
     </w:p>
     <w:p>
@@ -1071,22 +1053,7 @@
         <w:t xml:space="preserve"> </w:t>
       </w:r>
       <w:r>
-        <w:t xml:space="preserve">Lines 403, 408; Code:</w:t>
-      </w:r>
-      <w:r>
-        <w:t xml:space="preserve"> </w:t>
-      </w:r>
-      <w:r>
-        <w:rPr>
-          <w:rStyle w:val="VerbatimChar"/>
-        </w:rPr>
-        <w:t xml:space="preserve">reproducibility_scripts/figure_atlas1006_vip_pcoa.R</w:t>
-      </w:r>
-      <w:r>
-        <w:t xml:space="preserve"> </w:t>
-      </w:r>
-      <w:r>
-        <w:t xml:space="preserve">line 249,</w:t>
+        <w:t xml:space="preserve">Figures 2-3 (DietSwap and SKIOME PCoA plots); Code:</w:t>
       </w:r>
       <w:r>
         <w:t xml:space="preserve"> </w:t>
@@ -1144,19 +1111,19 @@
         <w:t xml:space="preserve"> </w:t>
       </w:r>
       <w:r>
-        <w:t xml:space="preserve">We have added explicit discussion. The revised text (line 403) now includes:</w:t>
-      </w:r>
-      <w:r>
-        <w:t xml:space="preserve"> </w:t>
-      </w:r>
-      <w:r>
-        <w:t xml:space="preserve">“While the large sample size (n=1,114) contributes to statistical significance, the sex-associated microbiome differences identified by MeLSI align with previously documented biological patterns (29, 30), and the learned feature weights provide actionable biological insight regardless of sample size.”</w:t>
-      </w:r>
-      <w:r>
-        <w:t xml:space="preserve"> </w:t>
-      </w:r>
-      <w:r>
-        <w:t xml:space="preserve">This acknowledges the role of sample size in statistical significance while emphasizing that the biological patterns identified are consistent with known sex-associated microbiome differences.</w:t>
+        <w:t xml:space="preserve">We acknowledge that the large sample size (n=1,114) contributes to statistical significance. The revised text (line 379) explicitly states that</w:t>
+      </w:r>
+      <w:r>
+        <w:t xml:space="preserve"> </w:t>
+      </w:r>
+      <w:r>
+        <w:t xml:space="preserve">“MeLSI’s improvement over the best fixed metric suggests that learned metrics can capture biologically relevant patterns in subtle, high-dimensional comparisons, consistent with previously documented sex-associated microbiome differences (29, 30).”</w:t>
+      </w:r>
+      <w:r>
+        <w:t xml:space="preserve"> </w:t>
+      </w:r>
+      <w:r>
+        <w:t xml:space="preserve">This emphasizes that the biological patterns identified are consistent with known sex-associated microbiome differences, and the learned feature weights (Figure 1) provide actionable biological insight regardless of sample size.</w:t>
       </w:r>
     </w:p>
     <w:p>
@@ -1174,7 +1141,7 @@
         <w:t xml:space="preserve"> </w:t>
       </w:r>
       <w:r>
-        <w:t xml:space="preserve">Line 403</w:t>
+        <w:t xml:space="preserve">Line 379, Figure 1</w:t>
       </w:r>
     </w:p>
     <w:p>
@@ -1217,7 +1184,7 @@
         <w:t xml:space="preserve"> </w:t>
       </w:r>
       <w:r>
-        <w:t xml:space="preserve">We have fixed this inconsistency by updating the manuscript text to match the actual values shown on the figure. The text now correctly states that PCoA1 explains 21.5% of variance (matching the x-axis), and the figure caption has been updated accordingly (lines 403 and 408). The x-axis label is dynamically generated from the PCoA calculation, and we have ensured the text matches these correct values.</w:t>
+        <w:t xml:space="preserve">This issue has been resolved by removing the standalone Atlas1006 PCoA figure (previously Figure 2) in response to the reviewer’s concern about visual separation. All remaining PCoA figures (Figures 2-3) have been verified to ensure consistency between x-axis labels (dynamically generated from PCoA calculations) and figure captions.</w:t>
       </w:r>
     </w:p>
     <w:p>
@@ -1235,7 +1202,7 @@
         <w:t xml:space="preserve"> </w:t>
       </w:r>
       <w:r>
-        <w:t xml:space="preserve">Lines 403, 408</w:t>
+        <w:t xml:space="preserve">Figures 2-3 (DietSwap and SKIOME PCoA plots)</w:t>
       </w:r>
     </w:p>
     <w:p>
@@ -1284,13 +1251,13 @@
         <w:t xml:space="preserve"> </w:t>
       </w:r>
       <w:r>
-        <w:t xml:space="preserve">“To further evaluate MeLSI’s utility in real-world applications, we analyzed the DietSwap dietary intervention dataset.”</w:t>
-      </w:r>
-      <w:r>
-        <w:t xml:space="preserve"> </w:t>
-      </w:r>
-      <w:r>
-        <w:t xml:space="preserve">(line 375). This provides better context and flow between the Atlas1006 and DietSwap analyses. VIP and PCoA plots for DietSwap have been added to the manuscript (Figure 3, lines 418-427).</w:t>
+        <w:t xml:space="preserve">“To evaluate MeLSI’s utility in real-world applications, we analyzed three published microbiome datasets: Atlas1006 (sex-associated differences), DietSwap (dietary intervention), and SKIOME (multi-group skin microbiome validation).”</w:t>
+      </w:r>
+      <w:r>
+        <w:t xml:space="preserve"> </w:t>
+      </w:r>
+      <w:r>
+        <w:t xml:space="preserve">(line 375). This provides better context and flow between the Atlas1006 and DietSwap analyses. VIP and PCoA plots for DietSwap have been added to the manuscript (Figure 2, lines 399-407).</w:t>
       </w:r>
     </w:p>
     <w:p>
@@ -1308,7 +1275,7 @@
         <w:t xml:space="preserve"> </w:t>
       </w:r>
       <w:r>
-        <w:t xml:space="preserve">Line 375</w:t>
+        <w:t xml:space="preserve">Line 375, Figure 2 (lines 399-407)</w:t>
       </w:r>
     </w:p>
     <w:p>
@@ -3602,7 +3569,7 @@
         <w:t xml:space="preserve"> </w:t>
       </w:r>
       <w:r>
-        <w:t xml:space="preserve">Real data validation section (lines 373-427), including SKIOME dataset subsection (lines 416-427) with Figure 4 (lines 420-427)</w:t>
+        <w:t xml:space="preserve">Real data validation section (lines 373-427), including SKIOME dataset subsection (lines 416-427) with Figure 3 (lines 420-427)</w:t>
       </w:r>
     </w:p>
     <w:p>

</xml_diff>

<commit_message>
Condense Response to Reviewers, add summary of major revisions
- Shortened verbose responses while preserving substance
- Added Summary of Major Revisions section after Cover Note
- Softened ML comparison response (inference vs prediction focus)
- Added Closing Remarks paragraph
- Standardized Location format throughout
- Verified all claims against manuscript content

Co-Authored-By: Claude Opus 4.5 <noreply@anthropic.com>
</commit_message>
<xml_diff>
--- a/resubmission_materials/Response_to_Reviewers_FORMAL.docx
+++ b/resubmission_materials/Response_to_Reviewers_FORMAL.docx
@@ -53,7 +53,7 @@
         <w:t xml:space="preserve"> </w:t>
       </w:r>
       <w:r>
-        <w:t xml:space="preserve">Nathan Bresette, Aaron Ericsson, Carter Woods, Ai-Ling Lin</w:t>
+        <w:t xml:space="preserve">Nathan Bresette, Aaron C. Ericsson, Carter Woods, Ai-Ling Lin</w:t>
       </w:r>
     </w:p>
     <w:p>
@@ -616,7 +616,7 @@
         <w:t xml:space="preserve"> </w:t>
       </w:r>
       <w:r>
-        <w:t xml:space="preserve">We have expanded the statistical power analysis to include 50 simulations per condition across three effect sizes (small, medium, large) and three sample sizes (n=50, 100, 200) (450 total simulations: 3 effect sizes × 3 sample sizes × 50 simulations). The revised analysis reports empirical statistical power (detection rates) for each method across repeated simulations, along with mean F-statistics, allowing proper assessment of power as a distributional property. Table 2 (line 275) now includes power estimates (as percentages) and mean F-statistics for each effect size and sample size combination. We also added a supplementary section (lines 285-287) comparing MeLSI to each traditional method individually, showing that MeLSI consistently outperforms Jaccard and Unweighted UniFrac while demonstrating appropriate conservatism for small effects.</w:t>
+        <w:t xml:space="preserve">We have expanded the statistical power analysis to include 50 simulations per condition across three effect sizes (small, medium, large) and three sample sizes (n=50, 100, 200) (450 total simulations: 3 effect sizes × 3 sample sizes × 50 simulations). The revised analysis reports empirical statistical power (detection rates) for each method across repeated simulations, along with mean F-statistics, allowing proper assessment of power as a distributional property. Table 2 (line 275) now includes power estimates (as percentages) and mean F-statistics for each effect size and sample size combination. Individual method comparisons are provided in Supplementary Table S2, showing that MeLSI consistently outperforms Jaccard and Unweighted UniFrac while demonstrating appropriate conservatism for small effects.</w:t>
       </w:r>
     </w:p>
     <w:p>
@@ -830,7 +830,19 @@
         <w:t xml:space="preserve"> </w:t>
       </w:r>
       <w:r>
-        <w:t xml:space="preserve">We have added comprehensive validation of interpretability and recovery of true signal taxa across varying effect sizes and sample sizes (lines 295-304). The analysis evaluates how well MeLSI’s learned feature weights identify true signal taxa using four metrics: Precision at k, Recall at k, Mean Rank, and AUC-ROC. Results demonstrate that MeLSI effectively recovers true signal taxa, with performance improving substantially with effect size and sample size. For large effects, Precision at 5 reached 0.876-1.000 and Mean Rank decreased to 14.4, confirming that true signal taxa are consistently ranked among the top features. These results validate MeLSI’s interpretability advantage: the learned feature weights reliably identify biologically relevant taxa that drive group differences, with recovery performance scaling appropriately with signal strength and sample size.</w:t>
+        <w:t xml:space="preserve">We have added validation of interpretability and recovery of true signal taxa across varying effect sizes and sample sizes. The main text (Results, Statistical Power section) states that</w:t>
+      </w:r>
+      <w:r>
+        <w:t xml:space="preserve"> </w:t>
+      </w:r>
+      <w:r>
+        <w:t xml:space="preserve">“learned feature weights reliably identify true signal taxa (Supplementary Table S1),”</w:t>
+      </w:r>
+      <w:r>
+        <w:t xml:space="preserve"> </w:t>
+      </w:r>
+      <w:r>
+        <w:t xml:space="preserve">and Supplementary Table S1 provides detailed recovery metrics: Precision at k, Recall at k, Mean Rank, and AUC-ROC across all effect sizes and sample sizes. Results demonstrate that MeLSI effectively recovers true signal taxa, with performance improving substantially with effect size and sample size. For large effects, Precision at 5 reached 0.876-1.000 and Mean Rank decreased to 14.4, confirming that true signal taxa are consistently ranked among the top features. These results validate MeLSI’s interpretability advantage: the learned feature weights reliably identify biologically relevant taxa that drive group differences, with recovery performance scaling appropriately with signal strength and sample size.</w:t>
       </w:r>
     </w:p>
     <w:p>
@@ -848,7 +860,7 @@
         <w:t xml:space="preserve"> </w:t>
       </w:r>
       <w:r>
-        <w:t xml:space="preserve">Lines 295-304 (Recovery of true signal taxa subsection)</w:t>
+        <w:t xml:space="preserve">Results section (Statistical Power text and Table 2 footnote referencing Supplementary Table S1); Supplementary Table S1</w:t>
       </w:r>
     </w:p>
     <w:p>
@@ -901,7 +913,7 @@
         <w:t xml:space="preserve"> </w:t>
       </w:r>
       <w:r>
-        <w:t xml:space="preserve">We have added explicit discussion in the Real Data: Atlas1006 section. The revised text explains that MeLSI’s outperformance on real datasets does not reflect overfitting because the permutation testing framework relearns the metric on each permutation, ensuring the null distribution properly accounts for the adaptive nature of the method. This is confirmed by proper Type I error control on real shuffled data (3-6% rejection rates across 100 simulations, Table 1), demonstrating that MeLSI’s outperformance reflects genuine signal detection rather than overfitting. The permutation framework treats each permutation as an independent metric learning experiment under the null hypothesis, which serves as the inherent guardrail against overfitting.</w:t>
+        <w:t xml:space="preserve">MeLSI’s outperformance on real datasets does not reflect overfitting because the permutation testing framework relearns the metric on each permutation, ensuring the null distribution properly accounts for the adaptive nature of the method. This is directly confirmed by proper Type I error control on real shuffled Atlas1006 data (3-6% rejection rates across 100 simulations, Table 1), demonstrating that MeLSI’s outperformance reflects genuine signal detection rather than overfitting. The permutation framework treats each permutation as an independent metric learning experiment under the null hypothesis, which serves as the inherent guardrail against overfitting.</w:t>
       </w:r>
     </w:p>
     <w:p>
@@ -919,7 +931,19 @@
         <w:t xml:space="preserve"> </w:t>
       </w:r>
       <w:r>
-        <w:t xml:space="preserve">Real Data: Atlas1006 section and Table 1 (line 254)</w:t>
+        <w:t xml:space="preserve">Table 1 (Type I Error Control section,</w:t>
+      </w:r>
+      <w:r>
+        <w:t xml:space="preserve"> </w:t>
+      </w:r>
+      <w:r>
+        <w:t xml:space="preserve">“Null Real Shuffled”</w:t>
+      </w:r>
+      <w:r>
+        <w:t xml:space="preserve"> </w:t>
+      </w:r>
+      <w:r>
+        <w:t xml:space="preserve">rows) and Null distribution generation subsection in Methods</w:t>
       </w:r>
     </w:p>
     <w:p>
@@ -1411,7 +1435,19 @@
         <w:t xml:space="preserve"> </w:t>
       </w:r>
       <w:r>
-        <w:t xml:space="preserve">We have clarified that all pre-filtering analyses use n=100 samples, as stated in Table 6 (line 361). The table now explicitly shows the sample size (n=100) for all three effect size conditions.</w:t>
+        <w:t xml:space="preserve">We have clarified that all pre-filtering analyses use n=100 samples per condition. The text describing the experimental conditions for Table 6 now explicitly states</w:t>
+      </w:r>
+      <w:r>
+        <w:t xml:space="preserve"> </w:t>
+      </w:r>
+      <w:r>
+        <w:t xml:space="preserve">“n=100 samples per condition”</w:t>
+      </w:r>
+      <w:r>
+        <w:t xml:space="preserve"> </w:t>
+      </w:r>
+      <w:r>
+        <w:t xml:space="preserve">along with the dimensionalities for each effect size.</w:t>
       </w:r>
     </w:p>
     <w:p>
@@ -1429,7 +1465,7 @@
         <w:t xml:space="preserve"> </w:t>
       </w:r>
       <w:r>
-        <w:t xml:space="preserve">Table 6 (line 361)</w:t>
+        <w:t xml:space="preserve">Pre-filtering analysis section (text preceding Table 6)</w:t>
       </w:r>
     </w:p>
     <w:p>
@@ -1472,7 +1508,7 @@
         <w:t xml:space="preserve"> </w:t>
       </w:r>
       <w:r>
-        <w:t xml:space="preserve">We have clarified in the Results section (line 375) that the varying dimensionality (p=500 for small, p=200 for medium, p=100 for large) reflects the design choice to test pre-filtering benefits across different dimensionalities. This allows assessment of how pre-filtering performance scales with dimensionality, with higher-dimensional datasets (p=500) showing greater time savings (39.8%) compared to lower-dimensional datasets (p=100, 16.5% time savings).</w:t>
+        <w:t xml:space="preserve">We have clarified in the pre-filtering analysis section that the varying dimensionality (p=500 for small, p=200 for medium, p=100 for large) is now explicitly stated alongside sample sizes. This design tests pre-filtering benefits across different dimensionalities, with higher-dimensional datasets (p=500) showing greater time savings (39.8%) compared to lower-dimensional datasets (p=100, 16.5% time savings).</w:t>
       </w:r>
     </w:p>
     <w:p>
@@ -1490,7 +1526,7 @@
         <w:t xml:space="preserve"> </w:t>
       </w:r>
       <w:r>
-        <w:t xml:space="preserve">Pre-filtering analysis section (line 357), Table 6 (line 361)</w:t>
+        <w:t xml:space="preserve">Pre-filtering analysis section (text preceding Table 6)</w:t>
       </w:r>
     </w:p>
     <w:p>
@@ -1533,7 +1569,7 @@
         <w:t xml:space="preserve"> </w:t>
       </w:r>
       <w:r>
-        <w:t xml:space="preserve">We have significantly expanded the pre-filtering analysis to include 50 simulations per scenario (150 total), enabling robust statistical power evaluation. The revised Table 6 (line 361) now reports empirical power, mean F-statistics (with standard deviations), and computational time savings.</w:t>
+        <w:t xml:space="preserve">We have significantly expanded the pre-filtering analysis to include 50 simulations per scenario (150 total), enabling robust statistical power evaluation. The revised Table 6 now reports empirical power, mean F-statistics, and computational time savings based on 50 simulations per condition.</w:t>
       </w:r>
     </w:p>
     <w:p>
@@ -1829,13 +1865,13 @@
         <w:t xml:space="preserve"> </w:t>
       </w:r>
       <w:r>
-        <w:t xml:space="preserve">We have added clarification in the pre-filtering analysis section (line 381) explaining that</w:t>
-      </w:r>
-      <w:r>
-        <w:t xml:space="preserve"> </w:t>
-      </w:r>
-      <w:r>
-        <w:t xml:space="preserve">“Prevalence filtering (retaining features present in ≥10% of samples) is an optional preprocessing step distinct from MeLSI’s variance-based pre-filtering. When applied, prevalence filtering removes rare taxa before MeLSI analysis, while MeLSI’s pre-filtering focuses on variance-based feature selection after preprocessing.”</w:t>
+        <w:t xml:space="preserve">We have added clarification in the Methods section (Real data sources) explaining that</w:t>
+      </w:r>
+      <w:r>
+        <w:t xml:space="preserve"> </w:t>
+      </w:r>
+      <w:r>
+        <w:t xml:space="preserve">“Prevalence filtering (retaining features present in ≥10% of samples) is an optional preprocessing step distinct from MeLSI’s variance-based pre-filtering; when applied, prevalence filtering removes rare taxa before analysis, while MeLSI’s pre-filtering focuses on variance-based feature selection after preprocessing.”</w:t>
       </w:r>
       <w:r>
         <w:t xml:space="preserve"> </w:t>
@@ -1859,7 +1895,7 @@
         <w:t xml:space="preserve"> </w:t>
       </w:r>
       <w:r>
-        <w:t xml:space="preserve">Line 381</w:t>
+        <w:t xml:space="preserve">Methods section, Real data sources</w:t>
       </w:r>
     </w:p>
     <w:p>
@@ -3519,7 +3555,7 @@
         <w:t xml:space="preserve"> </w:t>
       </w:r>
       <w:r>
-        <w:t xml:space="preserve">(gut microbiome, 43 samples, dietary intervention), and (3)</w:t>
+        <w:t xml:space="preserve">(gut microbiome, 74 baseline samples, dietary intervention), and (3)</w:t>
       </w:r>
       <w:r>
         <w:t xml:space="preserve"> </w:t>
@@ -3551,7 +3587,7 @@
         <w:pStyle w:val="BodyText"/>
       </w:pPr>
       <w:r>
-        <w:t xml:space="preserve">We acknowledge that validation in additional body sites (oral, vaginal) or disease cohorts would further strengthen generalizability. However, the current validation across three datasets representing different body sites (gut, skin), study designs (observational, intervention, multi-group), and sample sizes (n=43 to n=1,114) provides evidence of MeLSI’s broad applicability. The statistical framework (permutation testing, Type I error control) is consistent across all datasets, ensuring that the method’s statistical properties are maintained regardless of body site or study design.</w:t>
+        <w:t xml:space="preserve">We acknowledge that validation in additional body sites (oral, vaginal) or disease cohorts would further strengthen generalizability. However, the current validation across three datasets representing different body sites (gut, skin), study designs (observational, intervention, multi-group), and sample sizes (n=74 to n=1,114) provides evidence of MeLSI’s broad applicability. The statistical framework (permutation testing, Type I error control) is consistent across all datasets, ensuring that the method’s statistical properties are maintained regardless of body site or study design.</w:t>
       </w:r>
     </w:p>
     <w:p>
@@ -3766,7 +3802,19 @@
         <w:pStyle w:val="BodyText"/>
       </w:pPr>
       <w:r>
-        <w:t xml:space="preserve">We have updated the Introduction (line 47) to clarify that while RF and logistic regression are excellent for prediction, MeLSI is specifically tailored for metric-based statistical inference, where the goal is to define and test community-level differences. The appropriate comparisons for MeLSI are other beta diversity methods used with PERMANOVA (Bray-Curtis, Euclidean, Jaccard, UniFrac), which we comprehensively evaluate.</w:t>
+        <w:t xml:space="preserve">We have clarified in the Conclusions that</w:t>
+      </w:r>
+      <w:r>
+        <w:t xml:space="preserve"> </w:t>
+      </w:r>
+      <w:r>
+        <w:t xml:space="preserve">“unlike prediction-focused machine learning (e.g., Random Forest, neural networks), MeLSI is an inference-focused approach: every learned metric undergoes rigorous permutation testing to ensure that p-values remain valid despite the adaptive nature of the method.”</w:t>
+      </w:r>
+      <w:r>
+        <w:t xml:space="preserve"> </w:t>
+      </w:r>
+      <w:r>
+        <w:t xml:space="preserve">While RF and logistic regression are excellent for prediction, MeLSI is specifically tailored for metric-based statistical inference, where the goal is to define and test community-level differences. The appropriate comparisons for MeLSI are other beta diversity methods used with PERMANOVA (Bray-Curtis, Euclidean, Jaccard, UniFrac), which we comprehensively evaluate.</w:t>
       </w:r>
     </w:p>
     <w:p>
@@ -3784,7 +3832,7 @@
         <w:t xml:space="preserve"> </w:t>
       </w:r>
       <w:r>
-        <w:t xml:space="preserve">Introduction (line 47) - distinction between prediction and inference</w:t>
+        <w:t xml:space="preserve">Conclusions, Summary subsection (prediction vs. inference distinction)</w:t>
       </w:r>
     </w:p>
     <w:p>
@@ -3837,7 +3885,7 @@
         <w:t xml:space="preserve"> </w:t>
       </w:r>
       <w:r>
-        <w:t xml:space="preserve">We have expanded the Scalability section (line 312) to explicitly discuss scalability limits and acknowledge constraints. The revised text explains that MeLSI’s O(p²) scaling becomes computationally prohibitive for very high-dimensional datasets (p&gt;1000), with Table 3 demonstrating that computation time increases from 227.9s at p=50 to 8405.6s at p=1000. However, pre-filtering (retaining 70% of features) substantially mitigates this scaling, reducing effective dimensionality. For shotgun metagenomics with thousands of features, we recommend: (1) applying pre-filtering to reduce dimensionality, (2) considering feature aggregation (e.g., species-level rather than gene-level), or (3) using traditional methods if interpretability is not prioritized. The current implementation is most suitable for typical 16S rRNA datasets (p&lt;1000) and metagenomic datasets with moderate dimensionality after preprocessing. This acknowledges the scalability constraint while providing practical guidance for high-dimensional applications.</w:t>
+        <w:t xml:space="preserve">We have expanded the Scalability section (line 312) to explicitly discuss scalability limits and acknowledge constraints. The revised text explains that MeLSI’s O(p²) scaling becomes computationally prohibitive for very high-dimensional datasets (p&gt;1000), with Table 3 demonstrating that computation time increases from 244.8s at p=50 to 8633.0s at p=1000. However, pre-filtering (retaining 70% of features) substantially mitigates this scaling, reducing effective dimensionality. For shotgun metagenomics with thousands of features, we recommend: (1) applying pre-filtering to reduce dimensionality, (2) considering feature aggregation (e.g., species-level rather than gene-level), or (3) using traditional methods if interpretability is not prioritized. The current implementation is most suitable for typical 16S rRNA datasets (p&lt;1000) and metagenomic datasets with moderate dimensionality after preprocessing. This acknowledges the scalability constraint while providing practical guidance for high-dimensional applications.</w:t>
       </w:r>
     </w:p>
     <w:p>
@@ -3941,7 +3989,7 @@
         <w:t xml:space="preserve"> </w:t>
       </w:r>
       <w:r>
-        <w:t xml:space="preserve">Methods section (line 206) - note on permutation strategies</w:t>
+        <w:t xml:space="preserve">Limitations and future work section (paired and longitudinal design support listed as an immediate extension)</w:t>
       </w:r>
     </w:p>
     <w:p>

</xml_diff>